<commit_message>
Tue Sep 26 14:24:49 CST 2017 Over the team doc before 2017.9.26
</commit_message>
<xml_diff>
--- a/Sources/Softeware-Document/2017_9_25.docx
+++ b/Sources/Softeware-Document/2017_9_25.docx
@@ -303,13 +303,7 @@
               <w:spacing w:line="15" w:lineRule="atLeast"/>
             </w:pPr>
             <w:r>
-              <w:t>F</w:t>
-            </w:r>
-            <w:r>
-              <w:t>.</w:t>
-            </w:r>
-            <w:r>
-              <w:t>S</w:t>
+              <w:t>F.S</w:t>
             </w:r>
             <w:r>
               <w:rPr>
@@ -414,6 +408,9 @@
               <w:pStyle w:val="4"/>
               <w:spacing w:line="15" w:lineRule="atLeast"/>
             </w:pPr>
+            <w:r>
+              <w:t>郭莹婷1120151826(1792 / 12)</w:t>
+            </w:r>
           </w:p>
         </w:tc>
         <w:tc>
@@ -425,6 +422,11 @@
               <w:pStyle w:val="4"/>
               <w:spacing w:line="15" w:lineRule="atLeast"/>
             </w:pPr>
+            <w:r>
+              <w:t>完成良好,95</w:t>
+            </w:r>
+            <w:bookmarkStart w:id="0" w:name="_GoBack"/>
+            <w:bookmarkEnd w:id="0"/>
           </w:p>
         </w:tc>
         <w:tc>
@@ -453,13 +455,7 @@
               <w:spacing w:line="15" w:lineRule="atLeast"/>
             </w:pPr>
             <w:r>
-              <w:t>B</w:t>
-            </w:r>
-            <w:r>
-              <w:t>.</w:t>
-            </w:r>
-            <w:r>
-              <w:t>S</w:t>
+              <w:t>B.S</w:t>
             </w:r>
             <w:r>
               <w:rPr>
@@ -600,95 +596,89 @@
               <w:spacing w:line="15" w:lineRule="atLeast"/>
             </w:pPr>
             <w:r>
-              <w:t>B</w:t>
-            </w:r>
-            <w:r>
+              <w:t>B.S</w:t>
+            </w:r>
+            <w:r>
+              <w:rPr>
+                <w:rFonts w:hint="eastAsia"/>
+              </w:rPr>
               <w:t>.</w:t>
             </w:r>
             <w:r>
-              <w:t>S</w:t>
-            </w:r>
+              <w:rPr>
+                <w:rFonts w:hint="default"/>
+              </w:rPr>
+              <w:t>2</w:t>
+            </w:r>
+          </w:p>
+        </w:tc>
+        <w:tc>
+          <w:tcPr>
+            <w:tcW w:w="2835" w:type="dxa"/>
+          </w:tcPr>
+          <w:p>
+            <w:pPr>
+              <w:pStyle w:val="4"/>
+              <w:spacing w:line="15" w:lineRule="atLeast"/>
+            </w:pPr>
+            <w:r>
+              <w:t>数据库mysql系统技术调研</w:t>
+            </w:r>
+          </w:p>
+        </w:tc>
+        <w:tc>
+          <w:tcPr>
+            <w:tcW w:w="1208" w:type="dxa"/>
+          </w:tcPr>
+          <w:p>
+            <w:pPr>
+              <w:pStyle w:val="4"/>
+              <w:spacing w:line="15" w:lineRule="atLeast"/>
+            </w:pPr>
             <w:r>
               <w:rPr>
                 <w:rFonts w:hint="eastAsia"/>
               </w:rPr>
-              <w:t>.</w:t>
-            </w:r>
+              <w:t>3</w:t>
+            </w:r>
+          </w:p>
+        </w:tc>
+        <w:tc>
+          <w:tcPr>
+            <w:tcW w:w="1721" w:type="dxa"/>
+          </w:tcPr>
+          <w:p>
+            <w:pPr>
+              <w:pStyle w:val="4"/>
+              <w:spacing w:line="15" w:lineRule="atLeast"/>
+            </w:pPr>
+            <w:r>
+              <w:rPr>
+                <w:rFonts w:hint="eastAsia"/>
+              </w:rPr>
+              <w:t>指定</w:t>
+            </w:r>
+          </w:p>
+        </w:tc>
+        <w:tc>
+          <w:tcPr>
+            <w:tcW w:w="1324" w:type="dxa"/>
+          </w:tcPr>
+          <w:p>
+            <w:pPr>
+              <w:pStyle w:val="4"/>
+              <w:spacing w:line="15" w:lineRule="atLeast"/>
+            </w:pPr>
             <w:r>
               <w:rPr>
                 <w:rFonts w:hint="default"/>
               </w:rPr>
-              <w:t>2</w:t>
-            </w:r>
-          </w:p>
-        </w:tc>
-        <w:tc>
-          <w:tcPr>
-            <w:tcW w:w="2835" w:type="dxa"/>
-          </w:tcPr>
-          <w:p>
-            <w:pPr>
-              <w:pStyle w:val="4"/>
-              <w:spacing w:line="15" w:lineRule="atLeast"/>
-            </w:pPr>
-            <w:r>
-              <w:t>数据库mysql系统技术调研</w:t>
-            </w:r>
-          </w:p>
-        </w:tc>
-        <w:tc>
-          <w:tcPr>
-            <w:tcW w:w="1208" w:type="dxa"/>
-          </w:tcPr>
-          <w:p>
-            <w:pPr>
-              <w:pStyle w:val="4"/>
-              <w:spacing w:line="15" w:lineRule="atLeast"/>
-            </w:pPr>
+              <w:t>李智强</w:t>
+            </w:r>
             <w:r>
               <w:rPr>
                 <w:rFonts w:hint="eastAsia"/>
               </w:rPr>
-              <w:t>3</w:t>
-            </w:r>
-          </w:p>
-        </w:tc>
-        <w:tc>
-          <w:tcPr>
-            <w:tcW w:w="1721" w:type="dxa"/>
-          </w:tcPr>
-          <w:p>
-            <w:pPr>
-              <w:pStyle w:val="4"/>
-              <w:spacing w:line="15" w:lineRule="atLeast"/>
-            </w:pPr>
-            <w:r>
-              <w:rPr>
-                <w:rFonts w:hint="eastAsia"/>
-              </w:rPr>
-              <w:t>指定</w:t>
-            </w:r>
-          </w:p>
-        </w:tc>
-        <w:tc>
-          <w:tcPr>
-            <w:tcW w:w="1324" w:type="dxa"/>
-          </w:tcPr>
-          <w:p>
-            <w:pPr>
-              <w:pStyle w:val="4"/>
-              <w:spacing w:line="15" w:lineRule="atLeast"/>
-            </w:pPr>
-            <w:r>
-              <w:rPr>
-                <w:rFonts w:hint="default"/>
-              </w:rPr>
-              <w:t>李智强</w:t>
-            </w:r>
-            <w:r>
-              <w:rPr>
-                <w:rFonts w:hint="eastAsia"/>
-              </w:rPr>
               <w:t xml:space="preserve"> </w:t>
             </w:r>
           </w:p>
@@ -702,6 +692,9 @@
               <w:pStyle w:val="4"/>
               <w:spacing w:line="15" w:lineRule="atLeast"/>
             </w:pPr>
+            <w:r>
+              <w:t>Ajax学习资料(4046 / 26)</w:t>
+            </w:r>
           </w:p>
         </w:tc>
         <w:tc>
@@ -713,6 +706,9 @@
               <w:pStyle w:val="4"/>
               <w:spacing w:line="15" w:lineRule="atLeast"/>
             </w:pPr>
+            <w:r>
+              <w:t>完成内容充实,95</w:t>
+            </w:r>
           </w:p>
         </w:tc>
         <w:tc>
@@ -755,7 +751,7 @@
               <w:spacing w:line="15" w:lineRule="atLeast"/>
             </w:pPr>
             <w:r>
-              <w:t>智能算法库接触，nltk</w:t>
+              <w:t>JavaScript基础接触</w:t>
             </w:r>
           </w:p>
         </w:tc>
@@ -810,6 +806,9 @@
               <w:pStyle w:val="4"/>
               <w:spacing w:line="15" w:lineRule="atLeast"/>
             </w:pPr>
+            <w:r>
+              <w:t>Notebook.md(4757 / 29)</w:t>
+            </w:r>
           </w:p>
         </w:tc>
         <w:tc>
@@ -821,6 +820,9 @@
               <w:pStyle w:val="4"/>
               <w:spacing w:line="15" w:lineRule="atLeast"/>
             </w:pPr>
+            <w:r>
+              <w:t>完成任务良好全面适合组员学习,100</w:t>
+            </w:r>
           </w:p>
         </w:tc>
         <w:tc>
@@ -907,8 +909,6 @@
             <w:r>
               <w:t>雷亚洲</w:t>
             </w:r>
-            <w:bookmarkStart w:id="0" w:name="_GoBack"/>
-            <w:bookmarkEnd w:id="0"/>
           </w:p>
         </w:tc>
         <w:tc>
@@ -1586,8 +1586,8 @@
     <w:lsdException w:uiPriority="99" w:name="Normal Indent"/>
     <w:lsdException w:uiPriority="99" w:name="footnote text"/>
     <w:lsdException w:uiPriority="99" w:name="annotation text"/>
-    <w:lsdException w:uiPriority="99" w:name="header"/>
-    <w:lsdException w:uiPriority="99" w:name="footer"/>
+    <w:lsdException w:uiPriority="99" w:semiHidden="0" w:name="header"/>
+    <w:lsdException w:uiPriority="99" w:semiHidden="0" w:name="footer"/>
     <w:lsdException w:uiPriority="99" w:name="index heading"/>
     <w:lsdException w:qFormat="1" w:uiPriority="35" w:name="caption"/>
     <w:lsdException w:uiPriority="99" w:name="table of figures"/>
@@ -1620,7 +1620,7 @@
     <w:lsdException w:qFormat="1" w:unhideWhenUsed="0" w:uiPriority="10" w:semiHidden="0" w:name="Title"/>
     <w:lsdException w:uiPriority="99" w:name="Closing"/>
     <w:lsdException w:uiPriority="99" w:name="Signature"/>
-    <w:lsdException w:uiPriority="1" w:name="Default Paragraph Font"/>
+    <w:lsdException w:uiPriority="1" w:semiHidden="0" w:name="Default Paragraph Font"/>
     <w:lsdException w:uiPriority="99" w:name="Body Text"/>
     <w:lsdException w:uiPriority="99" w:name="Body Text Indent"/>
     <w:lsdException w:uiPriority="99" w:name="List Continue"/>
@@ -1658,7 +1658,7 @@
     <w:lsdException w:uiPriority="99" w:name="HTML Sample"/>
     <w:lsdException w:uiPriority="99" w:name="HTML Typewriter"/>
     <w:lsdException w:uiPriority="99" w:name="HTML Variable"/>
-    <w:lsdException w:uiPriority="99" w:name="Normal Table"/>
+    <w:lsdException w:uiPriority="99" w:semiHidden="0" w:name="Normal Table"/>
     <w:lsdException w:uiPriority="99" w:name="annotation subject"/>
     <w:lsdException w:uiPriority="99" w:name="Table Simple 1"/>
     <w:lsdException w:uiPriority="99" w:name="Table Simple 2"/>

</xml_diff>

<commit_message>
Tue Sep 26 15:30:54 CST 2017 Fix some problems
</commit_message>
<xml_diff>
--- a/Sources/Softeware-Document/2017_9_25.docx
+++ b/Sources/Softeware-Document/2017_9_25.docx
@@ -425,8 +425,6 @@
             <w:r>
               <w:t>完成良好,95</w:t>
             </w:r>
-            <w:bookmarkStart w:id="0" w:name="_GoBack"/>
-            <w:bookmarkEnd w:id="0"/>
           </w:p>
         </w:tc>
         <w:tc>
@@ -557,6 +555,9 @@
               <w:pStyle w:val="4"/>
               <w:spacing w:line="15" w:lineRule="atLeast"/>
             </w:pPr>
+            <w:r>
+              <w:t>Scrapy调研报告(2119 / 16)</w:t>
+            </w:r>
           </w:p>
         </w:tc>
         <w:tc>
@@ -568,6 +569,11 @@
               <w:pStyle w:val="4"/>
               <w:spacing w:line="15" w:lineRule="atLeast"/>
             </w:pPr>
+            <w:r>
+              <w:t>完成良好,95</w:t>
+            </w:r>
+            <w:bookmarkStart w:id="0" w:name="_GoBack"/>
+            <w:bookmarkEnd w:id="0"/>
           </w:p>
         </w:tc>
         <w:tc>
@@ -920,6 +926,9 @@
               <w:pStyle w:val="4"/>
               <w:spacing w:line="15" w:lineRule="atLeast"/>
             </w:pPr>
+            <w:r>
+              <w:t>Python-JSON使用方法(1548 / 8)</w:t>
+            </w:r>
           </w:p>
         </w:tc>
         <w:tc>
@@ -931,6 +940,9 @@
               <w:pStyle w:val="4"/>
               <w:spacing w:line="15" w:lineRule="atLeast"/>
             </w:pPr>
+            <w:r>
+              <w:t>完成情况良好 95</w:t>
+            </w:r>
           </w:p>
         </w:tc>
         <w:tc>

</xml_diff>